<commit_message>
adding new content by vuthi
vuthi adding something
</commit_message>
<xml_diff>
--- a/WEB SOLUTION PROJECT.docx
+++ b/WEB SOLUTION PROJECT.docx
@@ -8045,18 +8045,16 @@
         </w:rPr>
         <w:t>Note: Those who work on the Web Management will also have to set up the google analytic for that website as well.</w:t>
       </w:r>
-      <w:bookmarkStart w:id="8" w:name="_GoBack"/>
-      <w:bookmarkEnd w:id="8"/>
     </w:p>
     <w:p>
       <w:pPr>
         <w:pStyle w:val="Heading1"/>
       </w:pPr>
-      <w:bookmarkStart w:id="9" w:name="_Toc455070458"/>
+      <w:bookmarkStart w:id="8" w:name="_Toc455070458"/>
       <w:r>
         <w:t>Time Estimation</w:t>
       </w:r>
-      <w:bookmarkEnd w:id="9"/>
+      <w:bookmarkEnd w:id="8"/>
     </w:p>
     <w:p>
       <w:pPr>
@@ -8154,64 +8152,8 @@
           <w:szCs w:val="24"/>
         </w:rPr>
       </w:pPr>
-      <w:r>
-        <w:rPr>
-          <w:rFonts w:ascii="Times New Roman" w:hAnsi="Times New Roman" w:cs="Times New Roman"/>
-          <w:bCs/>
-          <w:noProof/>
-          <w:sz w:val="24"/>
-          <w:szCs w:val="24"/>
-          <w:lang w:val="en-US" w:eastAsia="ja-JP" w:bidi="km-KH"/>
-        </w:rPr>
-        <w:drawing>
-          <wp:inline distT="0" distB="0" distL="0" distR="0">
-            <wp:extent cx="6122035" cy="3372935"/>
-            <wp:effectExtent l="0" t="0" r="0" b="0"/>
-            <wp:docPr id="2" name="Picture 2" descr="C:\Users\Kanaka.app168\Downloads\Work Process.png"/>
-            <wp:cNvGraphicFramePr>
-              <a:graphicFrameLocks xmlns:a="http://schemas.openxmlformats.org/drawingml/2006/main" noChangeAspect="1"/>
-            </wp:cNvGraphicFramePr>
-            <a:graphic xmlns:a="http://schemas.openxmlformats.org/drawingml/2006/main">
-              <a:graphicData uri="http://schemas.openxmlformats.org/drawingml/2006/picture">
-                <pic:pic xmlns:pic="http://schemas.openxmlformats.org/drawingml/2006/picture">
-                  <pic:nvPicPr>
-                    <pic:cNvPr id="0" name="Picture 1" descr="C:\Users\Kanaka.app168\Downloads\Work Process.png"/>
-                    <pic:cNvPicPr>
-                      <a:picLocks noChangeAspect="1" noChangeArrowheads="1"/>
-                    </pic:cNvPicPr>
-                  </pic:nvPicPr>
-                  <pic:blipFill>
-                    <a:blip r:embed="rId9">
-                      <a:extLst>
-                        <a:ext uri="{28A0092B-C50C-407E-A947-70E740481C1C}">
-                          <a14:useLocalDpi xmlns:a14="http://schemas.microsoft.com/office/drawing/2010/main" val="0"/>
-                        </a:ext>
-                      </a:extLst>
-                    </a:blip>
-                    <a:srcRect/>
-                    <a:stretch>
-                      <a:fillRect/>
-                    </a:stretch>
-                  </pic:blipFill>
-                  <pic:spPr bwMode="auto">
-                    <a:xfrm>
-                      <a:off x="0" y="0"/>
-                      <a:ext cx="6122035" cy="3372935"/>
-                    </a:xfrm>
-                    <a:prstGeom prst="rect">
-                      <a:avLst/>
-                    </a:prstGeom>
-                    <a:noFill/>
-                    <a:ln>
-                      <a:noFill/>
-                    </a:ln>
-                  </pic:spPr>
-                </pic:pic>
-              </a:graphicData>
-            </a:graphic>
-          </wp:inline>
-        </w:drawing>
-      </w:r>
+      <w:bookmarkStart w:id="9" w:name="_GoBack"/>
+      <w:bookmarkEnd w:id="9"/>
     </w:p>
     <w:tbl>
       <w:tblPr>
@@ -8249,7 +8191,6 @@
                 <w:sz w:val="24"/>
                 <w:szCs w:val="24"/>
               </w:rPr>
-              <w:lastRenderedPageBreak/>
               <w:t>Subject</w:t>
             </w:r>
           </w:p>
@@ -8759,6 +8700,7 @@
                 <w:rFonts w:ascii="Times New Roman" w:hAnsi="Times New Roman" w:cs="Times New Roman"/>
                 <w:b w:val="0"/>
               </w:rPr>
+              <w:lastRenderedPageBreak/>
               <w:t>Leadership</w:t>
             </w:r>
           </w:p>
@@ -8976,7 +8918,7 @@
       </w:tr>
       <w:tr>
         <w:trPr>
-          <w:trHeight w:hRule="exact" w:val="60"/>
+          <w:trHeight w:val="573"/>
         </w:trPr>
         <w:tc>
           <w:tcPr>
@@ -8985,72 +8927,58 @@
           </w:tcPr>
           <w:p>
             <w:pPr>
-              <w:pStyle w:val="TableText"/>
-              <w:tabs>
-                <w:tab w:val="left" w:pos="810"/>
-              </w:tabs>
-              <w:jc w:val="center"/>
+              <w:pStyle w:val="TableHeading"/>
+              <w:spacing w:before="0" w:after="0"/>
+              <w:rPr>
+                <w:rFonts w:cs="Arial"/>
+              </w:rPr>
+            </w:pPr>
+          </w:p>
+        </w:tc>
+        <w:tc>
+          <w:tcPr>
+            <w:tcW w:w="990" w:type="dxa"/>
+          </w:tcPr>
+          <w:p>
+            <w:pPr>
+              <w:pStyle w:val="TableHeading"/>
+              <w:spacing w:before="0" w:after="0"/>
+              <w:cnfStyle w:val="000000000000" w:firstRow="0" w:lastRow="0" w:firstColumn="0" w:lastColumn="0" w:oddVBand="0" w:evenVBand="0" w:oddHBand="0" w:evenHBand="0" w:firstRowFirstColumn="0" w:firstRowLastColumn="0" w:lastRowFirstColumn="0" w:lastRowLastColumn="0"/>
               <w:rPr>
                 <w:rFonts w:cs="Arial"/>
                 <w:b w:val="0"/>
-                <w:sz w:val="20"/>
-              </w:rPr>
-            </w:pPr>
-          </w:p>
-        </w:tc>
-        <w:tc>
-          <w:tcPr>
-            <w:tcW w:w="990" w:type="dxa"/>
-          </w:tcPr>
-          <w:p>
-            <w:pPr>
-              <w:pStyle w:val="TableText"/>
-              <w:tabs>
-                <w:tab w:val="left" w:pos="810"/>
-              </w:tabs>
-              <w:jc w:val="center"/>
+              </w:rPr>
+            </w:pPr>
+          </w:p>
+        </w:tc>
+        <w:tc>
+          <w:tcPr>
+            <w:tcW w:w="4860" w:type="dxa"/>
+          </w:tcPr>
+          <w:p>
+            <w:pPr>
+              <w:pStyle w:val="TableHeading"/>
+              <w:spacing w:before="0" w:after="0"/>
               <w:cnfStyle w:val="000000000000" w:firstRow="0" w:lastRow="0" w:firstColumn="0" w:lastColumn="0" w:oddVBand="0" w:evenVBand="0" w:oddHBand="0" w:evenHBand="0" w:firstRowFirstColumn="0" w:firstRowLastColumn="0" w:lastRowFirstColumn="0" w:lastRowLastColumn="0"/>
               <w:rPr>
                 <w:rFonts w:cs="Arial"/>
-                <w:sz w:val="20"/>
-              </w:rPr>
-            </w:pPr>
-          </w:p>
-        </w:tc>
-        <w:tc>
-          <w:tcPr>
-            <w:tcW w:w="4860" w:type="dxa"/>
-          </w:tcPr>
-          <w:p>
-            <w:pPr>
-              <w:pStyle w:val="TableText"/>
-              <w:tabs>
-                <w:tab w:val="left" w:pos="810"/>
-              </w:tabs>
-              <w:jc w:val="center"/>
+                <w:b w:val="0"/>
+              </w:rPr>
+            </w:pPr>
+          </w:p>
+        </w:tc>
+        <w:tc>
+          <w:tcPr>
+            <w:tcW w:w="2160" w:type="dxa"/>
+          </w:tcPr>
+          <w:p>
+            <w:pPr>
+              <w:pStyle w:val="TableHeading"/>
+              <w:spacing w:before="0" w:after="0"/>
               <w:cnfStyle w:val="000000000000" w:firstRow="0" w:lastRow="0" w:firstColumn="0" w:lastColumn="0" w:oddVBand="0" w:evenVBand="0" w:oddHBand="0" w:evenHBand="0" w:firstRowFirstColumn="0" w:firstRowLastColumn="0" w:lastRowFirstColumn="0" w:lastRowLastColumn="0"/>
               <w:rPr>
                 <w:rFonts w:cs="Arial"/>
-                <w:sz w:val="20"/>
-              </w:rPr>
-            </w:pPr>
-          </w:p>
-        </w:tc>
-        <w:tc>
-          <w:tcPr>
-            <w:tcW w:w="2160" w:type="dxa"/>
-          </w:tcPr>
-          <w:p>
-            <w:pPr>
-              <w:pStyle w:val="TableText"/>
-              <w:tabs>
-                <w:tab w:val="left" w:pos="810"/>
-              </w:tabs>
-              <w:jc w:val="center"/>
-              <w:cnfStyle w:val="000000000000" w:firstRow="0" w:lastRow="0" w:firstColumn="0" w:lastColumn="0" w:oddVBand="0" w:evenVBand="0" w:oddHBand="0" w:evenHBand="0" w:firstRowFirstColumn="0" w:firstRowLastColumn="0" w:lastRowFirstColumn="0" w:lastRowLastColumn="0"/>
-              <w:rPr>
-                <w:rFonts w:cs="Arial"/>
-                <w:sz w:val="20"/>
+                <w:b w:val="0"/>
               </w:rPr>
             </w:pPr>
           </w:p>
@@ -9059,6 +8987,7 @@
       <w:tr>
         <w:trPr>
           <w:cnfStyle w:val="000000100000" w:firstRow="0" w:lastRow="0" w:firstColumn="0" w:lastColumn="0" w:oddVBand="0" w:evenVBand="0" w:oddHBand="1" w:evenHBand="0" w:firstRowFirstColumn="0" w:firstRowLastColumn="0" w:lastRowFirstColumn="0" w:lastRowLastColumn="0"/>
+          <w:trHeight w:val="573"/>
         </w:trPr>
         <w:tc>
           <w:tcPr>
@@ -9067,395 +8996,58 @@
           </w:tcPr>
           <w:p>
             <w:pPr>
-              <w:pStyle w:val="TableText"/>
-              <w:jc w:val="center"/>
+              <w:pStyle w:val="TableHeading"/>
+              <w:spacing w:before="0" w:after="0"/>
+              <w:rPr>
+                <w:rFonts w:cs="Arial"/>
+              </w:rPr>
+            </w:pPr>
+          </w:p>
+        </w:tc>
+        <w:tc>
+          <w:tcPr>
+            <w:tcW w:w="990" w:type="dxa"/>
+          </w:tcPr>
+          <w:p>
+            <w:pPr>
+              <w:pStyle w:val="TableHeading"/>
+              <w:spacing w:before="0" w:after="0"/>
+              <w:cnfStyle w:val="000000100000" w:firstRow="0" w:lastRow="0" w:firstColumn="0" w:lastColumn="0" w:oddVBand="0" w:evenVBand="0" w:oddHBand="1" w:evenHBand="0" w:firstRowFirstColumn="0" w:firstRowLastColumn="0" w:lastRowFirstColumn="0" w:lastRowLastColumn="0"/>
               <w:rPr>
                 <w:rFonts w:cs="Arial"/>
                 <w:b w:val="0"/>
-                <w:color w:val="D9D9D9" w:themeColor="background1" w:themeShade="D9"/>
-                <w:sz w:val="20"/>
-              </w:rPr>
-            </w:pPr>
-            <w:r>
+              </w:rPr>
+            </w:pPr>
+          </w:p>
+        </w:tc>
+        <w:tc>
+          <w:tcPr>
+            <w:tcW w:w="4860" w:type="dxa"/>
+          </w:tcPr>
+          <w:p>
+            <w:pPr>
+              <w:pStyle w:val="TableHeading"/>
+              <w:spacing w:before="0" w:after="0"/>
+              <w:cnfStyle w:val="000000100000" w:firstRow="0" w:lastRow="0" w:firstColumn="0" w:lastColumn="0" w:oddVBand="0" w:evenVBand="0" w:oddHBand="1" w:evenHBand="0" w:firstRowFirstColumn="0" w:firstRowLastColumn="0" w:lastRowFirstColumn="0" w:lastRowLastColumn="0"/>
               <w:rPr>
                 <w:rFonts w:cs="Arial"/>
                 <w:b w:val="0"/>
-                <w:color w:val="D9D9D9" w:themeColor="background1" w:themeShade="D9"/>
-                <w:sz w:val="20"/>
-              </w:rPr>
-              <w:t>15/01/2016</w:t>
-            </w:r>
-          </w:p>
-        </w:tc>
-        <w:tc>
-          <w:tcPr>
-            <w:tcW w:w="990" w:type="dxa"/>
-          </w:tcPr>
-          <w:p>
-            <w:pPr>
-              <w:pStyle w:val="TableText"/>
-              <w:jc w:val="center"/>
+              </w:rPr>
+            </w:pPr>
+          </w:p>
+        </w:tc>
+        <w:tc>
+          <w:tcPr>
+            <w:tcW w:w="2160" w:type="dxa"/>
+          </w:tcPr>
+          <w:p>
+            <w:pPr>
+              <w:pStyle w:val="TableHeading"/>
+              <w:spacing w:before="0" w:after="0"/>
               <w:cnfStyle w:val="000000100000" w:firstRow="0" w:lastRow="0" w:firstColumn="0" w:lastColumn="0" w:oddVBand="0" w:evenVBand="0" w:oddHBand="1" w:evenHBand="0" w:firstRowFirstColumn="0" w:firstRowLastColumn="0" w:lastRowFirstColumn="0" w:lastRowLastColumn="0"/>
-              <w:rPr>
-                <w:rFonts w:cs="Arial"/>
-                <w:color w:val="D9D9D9" w:themeColor="background1" w:themeShade="D9"/>
-                <w:sz w:val="20"/>
-              </w:rPr>
-            </w:pPr>
-            <w:r>
-              <w:rPr>
-                <w:rFonts w:cs="Arial"/>
-                <w:color w:val="D9D9D9" w:themeColor="background1" w:themeShade="D9"/>
-                <w:sz w:val="20"/>
-              </w:rPr>
-              <w:t>1.1</w:t>
-            </w:r>
-          </w:p>
-        </w:tc>
-        <w:tc>
-          <w:tcPr>
-            <w:tcW w:w="4860" w:type="dxa"/>
-          </w:tcPr>
-          <w:p>
-            <w:pPr>
-              <w:pStyle w:val="TableText"/>
-              <w:numPr>
-                <w:ilvl w:val="0"/>
-                <w:numId w:val="12"/>
-              </w:numPr>
-              <w:cnfStyle w:val="000000100000" w:firstRow="0" w:lastRow="0" w:firstColumn="0" w:lastColumn="0" w:oddVBand="0" w:evenVBand="0" w:oddHBand="1" w:evenHBand="0" w:firstRowFirstColumn="0" w:firstRowLastColumn="0" w:lastRowFirstColumn="0" w:lastRowLastColumn="0"/>
-              <w:rPr>
-                <w:rFonts w:cs="Arial"/>
-                <w:color w:val="D9D9D9" w:themeColor="background1" w:themeShade="D9"/>
-                <w:sz w:val="20"/>
-              </w:rPr>
-            </w:pPr>
-            <w:r>
-              <w:rPr>
-                <w:rFonts w:ascii="Times New Roman" w:hAnsi="Times New Roman"/>
-                <w:bCs/>
-                <w:color w:val="D9D9D9" w:themeColor="background1" w:themeShade="D9"/>
-              </w:rPr>
-              <w:t>Creating sub-product and accessory for the product</w:t>
-            </w:r>
-          </w:p>
-          <w:p>
-            <w:pPr>
-              <w:pStyle w:val="TableText"/>
-              <w:numPr>
-                <w:ilvl w:val="0"/>
-                <w:numId w:val="12"/>
-              </w:numPr>
-              <w:cnfStyle w:val="000000100000" w:firstRow="0" w:lastRow="0" w:firstColumn="0" w:lastColumn="0" w:oddVBand="0" w:evenVBand="0" w:oddHBand="1" w:evenHBand="0" w:firstRowFirstColumn="0" w:firstRowLastColumn="0" w:lastRowFirstColumn="0" w:lastRowLastColumn="0"/>
-              <w:rPr>
-                <w:rFonts w:cs="Arial"/>
-                <w:color w:val="D9D9D9" w:themeColor="background1" w:themeShade="D9"/>
-                <w:sz w:val="20"/>
-              </w:rPr>
-            </w:pPr>
-            <w:r>
-              <w:rPr>
-                <w:rFonts w:ascii="Times New Roman" w:hAnsi="Times New Roman"/>
-                <w:bCs/>
-                <w:color w:val="D9D9D9" w:themeColor="background1" w:themeShade="D9"/>
-              </w:rPr>
-              <w:t>Giving the access right to the User</w:t>
-            </w:r>
-          </w:p>
-          <w:p>
-            <w:pPr>
-              <w:pStyle w:val="TableText"/>
-              <w:numPr>
-                <w:ilvl w:val="0"/>
-                <w:numId w:val="12"/>
-              </w:numPr>
-              <w:cnfStyle w:val="000000100000" w:firstRow="0" w:lastRow="0" w:firstColumn="0" w:lastColumn="0" w:oddVBand="0" w:evenVBand="0" w:oddHBand="1" w:evenHBand="0" w:firstRowFirstColumn="0" w:firstRowLastColumn="0" w:lastRowFirstColumn="0" w:lastRowLastColumn="0"/>
-              <w:rPr>
-                <w:rFonts w:cs="Arial"/>
-                <w:color w:val="D9D9D9" w:themeColor="background1" w:themeShade="D9"/>
-                <w:sz w:val="20"/>
-              </w:rPr>
-            </w:pPr>
-            <w:r>
-              <w:rPr>
-                <w:rFonts w:ascii="Times New Roman" w:hAnsi="Times New Roman"/>
-                <w:bCs/>
-                <w:color w:val="D9D9D9" w:themeColor="background1" w:themeShade="D9"/>
-              </w:rPr>
-              <w:t>Adding new field to the opportunities like ‘Deposit Amount’ and ‘Deposit Date’</w:t>
-            </w:r>
-          </w:p>
-          <w:p>
-            <w:pPr>
-              <w:pStyle w:val="TableText"/>
-              <w:numPr>
-                <w:ilvl w:val="0"/>
-                <w:numId w:val="12"/>
-              </w:numPr>
-              <w:cnfStyle w:val="000000100000" w:firstRow="0" w:lastRow="0" w:firstColumn="0" w:lastColumn="0" w:oddVBand="0" w:evenVBand="0" w:oddHBand="1" w:evenHBand="0" w:firstRowFirstColumn="0" w:firstRowLastColumn="0" w:lastRowFirstColumn="0" w:lastRowLastColumn="0"/>
-              <w:rPr>
-                <w:rFonts w:cs="Arial"/>
-                <w:color w:val="D9D9D9" w:themeColor="background1" w:themeShade="D9"/>
-                <w:sz w:val="20"/>
-              </w:rPr>
-            </w:pPr>
-            <w:r>
-              <w:rPr>
-                <w:rFonts w:ascii="Times New Roman" w:hAnsi="Times New Roman"/>
-                <w:bCs/>
-                <w:color w:val="D9D9D9" w:themeColor="background1" w:themeShade="D9"/>
-              </w:rPr>
-              <w:t>Adding term and condition to the form and report</w:t>
-            </w:r>
-          </w:p>
-          <w:p>
-            <w:pPr>
-              <w:pStyle w:val="ListParagraph"/>
-              <w:numPr>
-                <w:ilvl w:val="0"/>
-                <w:numId w:val="12"/>
-              </w:numPr>
-              <w:cnfStyle w:val="000000100000" w:firstRow="0" w:lastRow="0" w:firstColumn="0" w:lastColumn="0" w:oddVBand="0" w:evenVBand="0" w:oddHBand="1" w:evenHBand="0" w:firstRowFirstColumn="0" w:firstRowLastColumn="0" w:lastRowFirstColumn="0" w:lastRowLastColumn="0"/>
-              <w:rPr>
-                <w:rFonts w:ascii="Times New Roman" w:eastAsia="Times New Roman" w:hAnsi="Times New Roman"/>
-                <w:bCs/>
-                <w:color w:val="D9D9D9" w:themeColor="background1" w:themeShade="D9"/>
-                <w:sz w:val="18"/>
-                <w:szCs w:val="20"/>
-                <w:lang w:val="en-CA"/>
-              </w:rPr>
-            </w:pPr>
-            <w:r>
-              <w:rPr>
-                <w:rFonts w:ascii="Times New Roman" w:eastAsia="Times New Roman" w:hAnsi="Times New Roman"/>
-                <w:bCs/>
-                <w:color w:val="D9D9D9" w:themeColor="background1" w:themeShade="D9"/>
-                <w:sz w:val="18"/>
-                <w:szCs w:val="20"/>
-                <w:lang w:val="en-CA"/>
-              </w:rPr>
-              <w:t>Adding new field inside the template</w:t>
-            </w:r>
-          </w:p>
-          <w:p>
-            <w:pPr>
-              <w:pStyle w:val="ListParagraph"/>
-              <w:numPr>
-                <w:ilvl w:val="0"/>
-                <w:numId w:val="12"/>
-              </w:numPr>
-              <w:cnfStyle w:val="000000100000" w:firstRow="0" w:lastRow="0" w:firstColumn="0" w:lastColumn="0" w:oddVBand="0" w:evenVBand="0" w:oddHBand="1" w:evenHBand="0" w:firstRowFirstColumn="0" w:firstRowLastColumn="0" w:lastRowFirstColumn="0" w:lastRowLastColumn="0"/>
-              <w:rPr>
-                <w:rFonts w:ascii="Times New Roman" w:eastAsia="Times New Roman" w:hAnsi="Times New Roman"/>
-                <w:bCs/>
-                <w:color w:val="D9D9D9" w:themeColor="background1" w:themeShade="D9"/>
-                <w:sz w:val="18"/>
-                <w:szCs w:val="20"/>
-                <w:lang w:val="en-CA"/>
-              </w:rPr>
-            </w:pPr>
-            <w:r>
-              <w:rPr>
-                <w:rFonts w:ascii="Times New Roman" w:eastAsia="Times New Roman" w:hAnsi="Times New Roman"/>
-                <w:bCs/>
-                <w:color w:val="D9D9D9" w:themeColor="background1" w:themeShade="D9"/>
-                <w:sz w:val="18"/>
-                <w:szCs w:val="20"/>
-                <w:lang w:val="en-CA"/>
-              </w:rPr>
-              <w:t>Customized header and footer</w:t>
-            </w:r>
-          </w:p>
-          <w:p>
-            <w:pPr>
-              <w:pStyle w:val="ListParagraph"/>
-              <w:numPr>
-                <w:ilvl w:val="0"/>
-                <w:numId w:val="12"/>
-              </w:numPr>
-              <w:cnfStyle w:val="000000100000" w:firstRow="0" w:lastRow="0" w:firstColumn="0" w:lastColumn="0" w:oddVBand="0" w:evenVBand="0" w:oddHBand="1" w:evenHBand="0" w:firstRowFirstColumn="0" w:firstRowLastColumn="0" w:lastRowFirstColumn="0" w:lastRowLastColumn="0"/>
-              <w:rPr>
-                <w:rFonts w:ascii="Times New Roman" w:eastAsia="Times New Roman" w:hAnsi="Times New Roman"/>
-                <w:bCs/>
-                <w:color w:val="D9D9D9" w:themeColor="background1" w:themeShade="D9"/>
-                <w:sz w:val="18"/>
-                <w:szCs w:val="20"/>
-                <w:lang w:val="en-CA"/>
-              </w:rPr>
-            </w:pPr>
-            <w:r>
-              <w:rPr>
-                <w:rFonts w:ascii="Times New Roman" w:eastAsia="Times New Roman" w:hAnsi="Times New Roman"/>
-                <w:bCs/>
-                <w:color w:val="D9D9D9" w:themeColor="background1" w:themeShade="D9"/>
-                <w:sz w:val="18"/>
-                <w:szCs w:val="20"/>
-                <w:lang w:val="en-CA"/>
-              </w:rPr>
-              <w:t>Adding existing Field into the Report</w:t>
-            </w:r>
-          </w:p>
-        </w:tc>
-        <w:tc>
-          <w:tcPr>
-            <w:tcW w:w="2160" w:type="dxa"/>
-          </w:tcPr>
-          <w:p>
-            <w:pPr>
-              <w:pStyle w:val="TableText"/>
-              <w:jc w:val="center"/>
-              <w:cnfStyle w:val="000000100000" w:firstRow="0" w:lastRow="0" w:firstColumn="0" w:lastColumn="0" w:oddVBand="0" w:evenVBand="0" w:oddHBand="1" w:evenHBand="0" w:firstRowFirstColumn="0" w:firstRowLastColumn="0" w:lastRowFirstColumn="0" w:lastRowLastColumn="0"/>
-              <w:rPr>
-                <w:rFonts w:cs="Arial"/>
-                <w:color w:val="D9D9D9" w:themeColor="background1" w:themeShade="D9"/>
-                <w:sz w:val="20"/>
-              </w:rPr>
-            </w:pPr>
-            <w:r>
-              <w:rPr>
-                <w:rFonts w:cs="Arial"/>
-                <w:color w:val="D9D9D9" w:themeColor="background1" w:themeShade="D9"/>
-                <w:sz w:val="20"/>
-              </w:rPr>
-              <w:t>Mr. Osama</w:t>
-            </w:r>
-          </w:p>
-        </w:tc>
-      </w:tr>
-      <w:tr>
-        <w:tc>
-          <w:tcPr>
-            <w:cnfStyle w:val="001000000000" w:firstRow="0" w:lastRow="0" w:firstColumn="1" w:lastColumn="0" w:oddVBand="0" w:evenVBand="0" w:oddHBand="0" w:evenHBand="0" w:firstRowFirstColumn="0" w:firstRowLastColumn="0" w:lastRowFirstColumn="0" w:lastRowLastColumn="0"/>
-            <w:tcW w:w="1446" w:type="dxa"/>
-          </w:tcPr>
-          <w:p>
-            <w:pPr>
-              <w:pStyle w:val="TableText"/>
-              <w:jc w:val="center"/>
               <w:rPr>
                 <w:rFonts w:cs="Arial"/>
                 <w:b w:val="0"/>
-                <w:color w:val="D9D9D9" w:themeColor="background1" w:themeShade="D9"/>
-                <w:sz w:val="20"/>
-              </w:rPr>
-            </w:pPr>
-          </w:p>
-        </w:tc>
-        <w:tc>
-          <w:tcPr>
-            <w:tcW w:w="990" w:type="dxa"/>
-          </w:tcPr>
-          <w:p>
-            <w:pPr>
-              <w:pStyle w:val="TableText"/>
-              <w:jc w:val="center"/>
-              <w:cnfStyle w:val="000000000000" w:firstRow="0" w:lastRow="0" w:firstColumn="0" w:lastColumn="0" w:oddVBand="0" w:evenVBand="0" w:oddHBand="0" w:evenHBand="0" w:firstRowFirstColumn="0" w:firstRowLastColumn="0" w:lastRowFirstColumn="0" w:lastRowLastColumn="0"/>
-              <w:rPr>
-                <w:rFonts w:cs="Arial"/>
-                <w:color w:val="D9D9D9" w:themeColor="background1" w:themeShade="D9"/>
-                <w:sz w:val="20"/>
-              </w:rPr>
-            </w:pPr>
-          </w:p>
-        </w:tc>
-        <w:tc>
-          <w:tcPr>
-            <w:tcW w:w="4860" w:type="dxa"/>
-          </w:tcPr>
-          <w:p>
-            <w:pPr>
-              <w:pStyle w:val="TableText"/>
-              <w:cnfStyle w:val="000000000000" w:firstRow="0" w:lastRow="0" w:firstColumn="0" w:lastColumn="0" w:oddVBand="0" w:evenVBand="0" w:oddHBand="0" w:evenHBand="0" w:firstRowFirstColumn="0" w:firstRowLastColumn="0" w:lastRowFirstColumn="0" w:lastRowLastColumn="0"/>
-              <w:rPr>
-                <w:rFonts w:cs="Arial"/>
-                <w:color w:val="D9D9D9" w:themeColor="background1" w:themeShade="D9"/>
-                <w:sz w:val="20"/>
-              </w:rPr>
-            </w:pPr>
-          </w:p>
-        </w:tc>
-        <w:tc>
-          <w:tcPr>
-            <w:tcW w:w="2160" w:type="dxa"/>
-          </w:tcPr>
-          <w:p>
-            <w:pPr>
-              <w:pStyle w:val="TableText"/>
-              <w:jc w:val="center"/>
-              <w:cnfStyle w:val="000000000000" w:firstRow="0" w:lastRow="0" w:firstColumn="0" w:lastColumn="0" w:oddVBand="0" w:evenVBand="0" w:oddHBand="0" w:evenHBand="0" w:firstRowFirstColumn="0" w:firstRowLastColumn="0" w:lastRowFirstColumn="0" w:lastRowLastColumn="0"/>
-              <w:rPr>
-                <w:rFonts w:cs="Arial"/>
-                <w:color w:val="D9D9D9" w:themeColor="background1" w:themeShade="D9"/>
-                <w:sz w:val="20"/>
-              </w:rPr>
-            </w:pPr>
-          </w:p>
-        </w:tc>
-      </w:tr>
-      <w:tr>
-        <w:trPr>
-          <w:cnfStyle w:val="000000100000" w:firstRow="0" w:lastRow="0" w:firstColumn="0" w:lastColumn="0" w:oddVBand="0" w:evenVBand="0" w:oddHBand="1" w:evenHBand="0" w:firstRowFirstColumn="0" w:firstRowLastColumn="0" w:lastRowFirstColumn="0" w:lastRowLastColumn="0"/>
-        </w:trPr>
-        <w:tc>
-          <w:tcPr>
-            <w:cnfStyle w:val="001000000000" w:firstRow="0" w:lastRow="0" w:firstColumn="1" w:lastColumn="0" w:oddVBand="0" w:evenVBand="0" w:oddHBand="0" w:evenHBand="0" w:firstRowFirstColumn="0" w:firstRowLastColumn="0" w:lastRowFirstColumn="0" w:lastRowLastColumn="0"/>
-            <w:tcW w:w="1446" w:type="dxa"/>
-          </w:tcPr>
-          <w:p>
-            <w:pPr>
-              <w:pStyle w:val="TableText"/>
-              <w:jc w:val="center"/>
-              <w:rPr>
-                <w:rFonts w:cs="Arial"/>
-                <w:b w:val="0"/>
-                <w:sz w:val="20"/>
-              </w:rPr>
-            </w:pPr>
-          </w:p>
-        </w:tc>
-        <w:tc>
-          <w:tcPr>
-            <w:tcW w:w="990" w:type="dxa"/>
-          </w:tcPr>
-          <w:p>
-            <w:pPr>
-              <w:pStyle w:val="TableText"/>
-              <w:jc w:val="center"/>
-              <w:cnfStyle w:val="000000100000" w:firstRow="0" w:lastRow="0" w:firstColumn="0" w:lastColumn="0" w:oddVBand="0" w:evenVBand="0" w:oddHBand="1" w:evenHBand="0" w:firstRowFirstColumn="0" w:firstRowLastColumn="0" w:lastRowFirstColumn="0" w:lastRowLastColumn="0"/>
-              <w:rPr>
-                <w:rFonts w:cs="Arial"/>
-                <w:sz w:val="20"/>
-              </w:rPr>
-            </w:pPr>
-          </w:p>
-        </w:tc>
-        <w:tc>
-          <w:tcPr>
-            <w:tcW w:w="4860" w:type="dxa"/>
-          </w:tcPr>
-          <w:p>
-            <w:pPr>
-              <w:pStyle w:val="TableText"/>
-              <w:cnfStyle w:val="000000100000" w:firstRow="0" w:lastRow="0" w:firstColumn="0" w:lastColumn="0" w:oddVBand="0" w:evenVBand="0" w:oddHBand="1" w:evenHBand="0" w:firstRowFirstColumn="0" w:firstRowLastColumn="0" w:lastRowFirstColumn="0" w:lastRowLastColumn="0"/>
-              <w:rPr>
-                <w:rFonts w:cs="Arial"/>
-                <w:sz w:val="20"/>
-              </w:rPr>
-            </w:pPr>
-          </w:p>
-        </w:tc>
-        <w:tc>
-          <w:tcPr>
-            <w:tcW w:w="2160" w:type="dxa"/>
-          </w:tcPr>
-          <w:p>
-            <w:pPr>
-              <w:pStyle w:val="TableText"/>
-              <w:jc w:val="center"/>
-              <w:cnfStyle w:val="000000100000" w:firstRow="0" w:lastRow="0" w:firstColumn="0" w:lastColumn="0" w:oddVBand="0" w:evenVBand="0" w:oddHBand="1" w:evenHBand="0" w:firstRowFirstColumn="0" w:firstRowLastColumn="0" w:lastRowFirstColumn="0" w:lastRowLastColumn="0"/>
-              <w:rPr>
-                <w:rFonts w:cs="Arial"/>
-                <w:sz w:val="20"/>
               </w:rPr>
             </w:pPr>
           </w:p>
@@ -9824,7 +9416,6 @@
                 <w:rFonts w:cs="Arial"/>
                 <w:b w:val="0"/>
               </w:rPr>
-              <w:lastRenderedPageBreak/>
               <w:tab/>
             </w:r>
           </w:p>
@@ -9855,7 +9446,6 @@
                 <w:rFonts w:cs="Arial"/>
                 <w:b w:val="0"/>
               </w:rPr>
-              <w:lastRenderedPageBreak/>
               <w:tab/>
             </w:r>
           </w:p>
@@ -9874,8 +9464,8 @@
     <w:p/>
     <w:p/>
     <w:sectPr>
-      <w:footerReference w:type="default" r:id="rId10"/>
-      <w:footerReference w:type="first" r:id="rId11"/>
+      <w:footerReference w:type="default" r:id="rId9"/>
+      <w:footerReference w:type="first" r:id="rId10"/>
       <w:pgSz w:w="11909" w:h="16834" w:code="9"/>
       <w:pgMar w:top="1170" w:right="1134" w:bottom="1134" w:left="1134" w:header="737" w:footer="737" w:gutter="0"/>
       <w:pgNumType w:start="0"/>
@@ -9939,7 +9529,7 @@
           <w:rPr>
             <w:noProof/>
           </w:rPr>
-          <w:t>8</w:t>
+          <w:t>7</w:t>
         </w:r>
         <w:r>
           <w:rPr>

</xml_diff>

<commit_message>
#web edit titile at home page
</commit_message>
<xml_diff>
--- a/WEB SOLUTION PROJECT.docx
+++ b/WEB SOLUTION PROJECT.docx
@@ -1,6 +1,6 @@
 
 <file path=word/document.xml><?xml version="1.0" encoding="utf-8"?>
-<w:document xmlns:wpc="http://schemas.microsoft.com/office/word/2010/wordprocessingCanvas" xmlns:cx="http://schemas.microsoft.com/office/drawing/2014/chartex" xmlns:cx1="http://schemas.microsoft.com/office/drawing/2015/9/8/chartex" xmlns:cx2="http://schemas.microsoft.com/office/drawing/2015/10/21/chartex" xmlns:mc="http://schemas.openxmlformats.org/markup-compatibility/2006" xmlns:o="urn:schemas-microsoft-com:office:office" xmlns:r="http://schemas.openxmlformats.org/officeDocument/2006/relationships" xmlns:m="http://schemas.openxmlformats.org/officeDocument/2006/math" xmlns:v="urn:schemas-microsoft-com:vml" xmlns:wp14="http://schemas.microsoft.com/office/word/2010/wordprocessingDrawing" xmlns:wp="http://schemas.openxmlformats.org/drawingml/2006/wordprocessingDrawing" xmlns:w10="urn:schemas-microsoft-com:office:word" xmlns:w="http://schemas.openxmlformats.org/wordprocessingml/2006/main" xmlns:w14="http://schemas.microsoft.com/office/word/2010/wordml" xmlns:w15="http://schemas.microsoft.com/office/word/2012/wordml" xmlns:w16se="http://schemas.microsoft.com/office/word/2015/wordml/symex" xmlns:wpg="http://schemas.microsoft.com/office/word/2010/wordprocessingGroup" xmlns:wpi="http://schemas.microsoft.com/office/word/2010/wordprocessingInk" xmlns:wne="http://schemas.microsoft.com/office/word/2006/wordml" xmlns:wps="http://schemas.microsoft.com/office/word/2010/wordprocessingShape" mc:Ignorable="w14 w15 w16se wp14">
+<w:document xmlns:wpc="http://schemas.microsoft.com/office/word/2010/wordprocessingCanvas" xmlns:cx="http://schemas.microsoft.com/office/drawing/2014/chartex" xmlns:mc="http://schemas.openxmlformats.org/markup-compatibility/2006" xmlns:o="urn:schemas-microsoft-com:office:office" xmlns:r="http://schemas.openxmlformats.org/officeDocument/2006/relationships" xmlns:m="http://schemas.openxmlformats.org/officeDocument/2006/math" xmlns:v="urn:schemas-microsoft-com:vml" xmlns:wp14="http://schemas.microsoft.com/office/word/2010/wordprocessingDrawing" xmlns:wp="http://schemas.openxmlformats.org/drawingml/2006/wordprocessingDrawing" xmlns:w10="urn:schemas-microsoft-com:office:word" xmlns:w="http://schemas.openxmlformats.org/wordprocessingml/2006/main" xmlns:w14="http://schemas.microsoft.com/office/word/2010/wordml" xmlns:w15="http://schemas.microsoft.com/office/word/2012/wordml" xmlns:w16se="http://schemas.microsoft.com/office/word/2015/wordml/symex" xmlns:wpg="http://schemas.microsoft.com/office/word/2010/wordprocessingGroup" xmlns:wpi="http://schemas.microsoft.com/office/word/2010/wordprocessingInk" xmlns:wne="http://schemas.microsoft.com/office/word/2006/wordml" xmlns:wps="http://schemas.microsoft.com/office/word/2010/wordprocessingShape" mc:Ignorable="w14 w15 w16se wp14">
   <w:body>
     <w:p>
       <w:pPr>
@@ -13,7 +13,7 @@
       <w:r>
         <w:rPr>
           <w:noProof/>
-          <w:lang w:val="en-US" w:eastAsia="ja-JP" w:bidi="km-KH"/>
+          <w:lang w:val="en-US" w:eastAsia="en-US" w:bidi="km-KH"/>
         </w:rPr>
         <w:drawing>
           <wp:anchor distT="0" distB="0" distL="114300" distR="114300" simplePos="0" relativeHeight="251659264" behindDoc="0" locked="0" layoutInCell="1" allowOverlap="1" wp14:anchorId="05D36165" wp14:editId="194C2501">
@@ -39,7 +39,7 @@
                     <pic:cNvPicPr/>
                   </pic:nvPicPr>
                   <pic:blipFill>
-                    <a:blip r:embed="rId5" cstate="print">
+                    <a:blip r:embed="rId7" cstate="print">
                       <a:extLst>
                         <a:ext uri="{28A0092B-C50C-407E-A947-70E740481C1C}">
                           <a14:useLocalDpi xmlns:a14="http://schemas.microsoft.com/office/drawing/2010/main" val="0"/>
@@ -210,19 +210,28 @@
     </w:p>
     <w:p>
       <w:pPr>
-        <w:pStyle w:val="Heading1"/>
-        <w:numPr>
-          <w:ilvl w:val="0"/>
-          <w:numId w:val="0"/>
-        </w:numPr>
-        <w:ind w:left="360"/>
         <w:rPr>
           <w:rStyle w:val="SubtleEmphasis"/>
           <w:i w:val="0"/>
           <w:iCs w:val="0"/>
-          <w:caps/>
-        </w:rPr>
-      </w:pPr>
+          <w:color w:val="auto"/>
+          <w:lang w:val="en-CA" w:eastAsia="en-CA"/>
+        </w:rPr>
+      </w:pPr>
+      <w:r>
+        <w:rPr>
+          <w:lang w:val="en-CA" w:eastAsia="en-CA"/>
+        </w:rPr>
+        <w:t>KIT</w:t>
+      </w:r>
+      <w:r>
+        <w:rPr>
+          <w:lang w:val="en-CA" w:eastAsia="en-CA"/>
+        </w:rPr>
+        <w:t xml:space="preserve"> student</w:t>
+      </w:r>
+      <w:bookmarkStart w:id="0" w:name="_GoBack"/>
+      <w:bookmarkEnd w:id="0"/>
     </w:p>
     <w:p/>
     <w:p/>
@@ -1624,10 +1633,6 @@
     </w:sdt>
     <w:p/>
     <w:p/>
-    <w:p>
-      <w:bookmarkStart w:id="0" w:name="_GoBack"/>
-      <w:bookmarkEnd w:id="0"/>
-    </w:p>
     <w:p/>
     <w:p/>
     <w:p/>
@@ -1641,6 +1646,7 @@
     <w:p/>
     <w:p/>
     <w:p/>
+    <w:p/>
     <w:p>
       <w:pPr>
         <w:tabs>
@@ -2058,21 +2064,8 @@
           <w:szCs w:val="24"/>
           <w:lang w:val="en-US"/>
         </w:rPr>
-        <w:t xml:space="preserve">5. </w:t>
+        <w:t>5. vkirirom.live</w:t>
       </w:r>
-      <w:proofErr w:type="spellStart"/>
-      <w:proofErr w:type="gramStart"/>
-      <w:r>
-        <w:rPr>
-          <w:rFonts w:ascii="Times New Roman" w:hAnsi="Times New Roman"/>
-          <w:sz w:val="24"/>
-          <w:szCs w:val="24"/>
-          <w:lang w:val="en-US"/>
-        </w:rPr>
-        <w:t>vkirirom.live</w:t>
-      </w:r>
-      <w:proofErr w:type="spellEnd"/>
-      <w:proofErr w:type="gramEnd"/>
     </w:p>
     <w:p>
       <w:pPr>
@@ -2241,7 +2234,6 @@
           <w:lang w:val="en-US"/>
         </w:rPr>
       </w:pPr>
-      <w:proofErr w:type="spellStart"/>
       <w:r>
         <w:rPr>
           <w:rFonts w:ascii="Times New Roman" w:hAnsi="Times New Roman"/>
@@ -2249,17 +2241,7 @@
           <w:szCs w:val="24"/>
           <w:lang w:val="en-US"/>
         </w:rPr>
-        <w:t>vKirirom</w:t>
-      </w:r>
-      <w:proofErr w:type="spellEnd"/>
-      <w:r>
-        <w:rPr>
-          <w:rFonts w:ascii="Times New Roman" w:hAnsi="Times New Roman"/>
-          <w:sz w:val="24"/>
-          <w:szCs w:val="24"/>
-          <w:lang w:val="en-US"/>
-        </w:rPr>
-        <w:t xml:space="preserve"> Japanese</w:t>
+        <w:t>vKirirom Japanese</w:t>
       </w:r>
     </w:p>
     <w:p>
@@ -2761,7 +2743,7 @@
           <w:lang w:val="en-US"/>
         </w:rPr>
       </w:pPr>
-      <w:hyperlink r:id="rId6" w:history="1">
+      <w:hyperlink r:id="rId8" w:history="1">
         <w:r>
           <w:rPr>
             <w:rStyle w:val="Hyperlink"/>
@@ -2790,8 +2772,6 @@
           <w:lang w:val="en-US"/>
         </w:rPr>
       </w:pPr>
-      <w:proofErr w:type="spellStart"/>
-      <w:proofErr w:type="gramStart"/>
       <w:r>
         <w:rPr>
           <w:rFonts w:ascii="Times New Roman" w:hAnsi="Times New Roman"/>
@@ -2801,8 +2781,6 @@
         </w:rPr>
         <w:t>vkirirom.live</w:t>
       </w:r>
-      <w:proofErr w:type="spellEnd"/>
-      <w:proofErr w:type="gramEnd"/>
     </w:p>
     <w:p>
       <w:pPr>
@@ -3150,7 +3128,6 @@
           <w:u w:val="single"/>
         </w:rPr>
       </w:pPr>
-      <w:proofErr w:type="spellStart"/>
       <w:r>
         <w:rPr>
           <w:rFonts w:ascii="Times New Roman" w:hAnsi="Times New Roman"/>
@@ -3158,17 +3135,7 @@
           <w:szCs w:val="24"/>
           <w:u w:val="single"/>
         </w:rPr>
-        <w:t>Kit.vkirirom</w:t>
-      </w:r>
-      <w:proofErr w:type="spellEnd"/>
-      <w:r>
-        <w:rPr>
-          <w:rFonts w:ascii="Times New Roman" w:hAnsi="Times New Roman"/>
-          <w:sz w:val="24"/>
-          <w:szCs w:val="24"/>
-          <w:u w:val="single"/>
-        </w:rPr>
-        <w:t xml:space="preserve"> website (www.kit.vkirirom.com)</w:t>
+        <w:t>Kit.vkirirom website (www.kit.vkirirom.com)</w:t>
       </w:r>
     </w:p>
     <w:p>
@@ -3456,7 +3423,6 @@
           <w:u w:val="single"/>
         </w:rPr>
       </w:pPr>
-      <w:proofErr w:type="spellStart"/>
       <w:r>
         <w:rPr>
           <w:rFonts w:ascii="Times New Roman" w:hAnsi="Times New Roman"/>
@@ -3464,17 +3430,7 @@
           <w:szCs w:val="24"/>
           <w:u w:val="single"/>
         </w:rPr>
-        <w:t>Property.vkirirom</w:t>
-      </w:r>
-      <w:proofErr w:type="spellEnd"/>
-      <w:r>
-        <w:rPr>
-          <w:rFonts w:ascii="Times New Roman" w:hAnsi="Times New Roman"/>
-          <w:sz w:val="24"/>
-          <w:szCs w:val="24"/>
-          <w:u w:val="single"/>
-        </w:rPr>
-        <w:t xml:space="preserve"> website (www.property.vkirirom.com)</w:t>
+        <w:t>Property.vkirirom website (www.property.vkirirom.com)</w:t>
       </w:r>
     </w:p>
     <w:p>
@@ -3752,7 +3708,6 @@
           <w:u w:val="single"/>
         </w:rPr>
       </w:pPr>
-      <w:proofErr w:type="spellStart"/>
       <w:r>
         <w:rPr>
           <w:rFonts w:ascii="Times New Roman" w:hAnsi="Times New Roman"/>
@@ -3760,17 +3715,7 @@
           <w:szCs w:val="24"/>
           <w:u w:val="single"/>
         </w:rPr>
-        <w:t>vkirirom</w:t>
-      </w:r>
-      <w:proofErr w:type="spellEnd"/>
-      <w:r>
-        <w:rPr>
-          <w:rFonts w:ascii="Times New Roman" w:hAnsi="Times New Roman"/>
-          <w:sz w:val="24"/>
-          <w:szCs w:val="24"/>
-          <w:u w:val="single"/>
-        </w:rPr>
-        <w:t xml:space="preserve"> website (www.vkirirom.com)</w:t>
+        <w:t>vkirirom website (www.vkirirom.com)</w:t>
       </w:r>
     </w:p>
     <w:p>
@@ -4048,43 +3993,7 @@
                 <w:sz w:val="24"/>
                 <w:szCs w:val="24"/>
               </w:rPr>
-              <w:t xml:space="preserve">Switching to another hosting service. </w:t>
-            </w:r>
-            <w:proofErr w:type="spellStart"/>
-            <w:r>
-              <w:rPr>
-                <w:rFonts w:ascii="Times New Roman" w:hAnsi="Times New Roman"/>
-                <w:sz w:val="24"/>
-                <w:szCs w:val="24"/>
-              </w:rPr>
-              <w:t>Eg</w:t>
-            </w:r>
-            <w:proofErr w:type="spellEnd"/>
-            <w:r>
-              <w:rPr>
-                <w:rFonts w:ascii="Times New Roman" w:hAnsi="Times New Roman"/>
-                <w:sz w:val="24"/>
-                <w:szCs w:val="24"/>
-              </w:rPr>
-              <w:t xml:space="preserve">. </w:t>
-            </w:r>
-            <w:proofErr w:type="spellStart"/>
-            <w:r>
-              <w:rPr>
-                <w:rFonts w:ascii="Times New Roman" w:hAnsi="Times New Roman"/>
-                <w:sz w:val="24"/>
-                <w:szCs w:val="24"/>
-              </w:rPr>
-              <w:t>Godaddy</w:t>
-            </w:r>
-            <w:proofErr w:type="spellEnd"/>
-            <w:r>
-              <w:rPr>
-                <w:rFonts w:ascii="Times New Roman" w:hAnsi="Times New Roman"/>
-                <w:sz w:val="24"/>
-                <w:szCs w:val="24"/>
-              </w:rPr>
-              <w:t>…</w:t>
+              <w:t>Switching to another hosting service. Eg. Godaddy…</w:t>
             </w:r>
           </w:p>
           <w:p>
@@ -4131,7 +4040,6 @@
           <w:u w:val="single"/>
         </w:rPr>
       </w:pPr>
-      <w:proofErr w:type="spellStart"/>
       <w:r>
         <w:rPr>
           <w:rFonts w:ascii="Times New Roman" w:hAnsi="Times New Roman"/>
@@ -4139,17 +4047,7 @@
           <w:szCs w:val="24"/>
           <w:u w:val="single"/>
         </w:rPr>
-        <w:t>Vkirirom.live</w:t>
-      </w:r>
-      <w:proofErr w:type="spellEnd"/>
-      <w:r>
-        <w:rPr>
-          <w:rFonts w:ascii="Times New Roman" w:hAnsi="Times New Roman"/>
-          <w:sz w:val="24"/>
-          <w:szCs w:val="24"/>
-          <w:u w:val="single"/>
-        </w:rPr>
-        <w:t xml:space="preserve"> website (www.vkirirom.live)</w:t>
+        <w:t>Vkirirom.live website (www.vkirirom.live)</w:t>
       </w:r>
     </w:p>
     <w:p>
@@ -4756,39 +4654,7 @@
           <w:sz w:val="24"/>
           <w:szCs w:val="24"/>
         </w:rPr>
-        <w:t xml:space="preserve"> project for A2A company require </w:t>
-      </w:r>
-      <w:r>
-        <w:rPr>
-          <w:rFonts w:ascii="Times New Roman" w:hAnsi="Times New Roman" w:cs="Times New Roman"/>
-          <w:sz w:val="24"/>
-          <w:szCs w:val="24"/>
-        </w:rPr>
-        <w:t xml:space="preserve">new website to be developed. </w:t>
-      </w:r>
-      <w:r>
-        <w:rPr>
-          <w:rFonts w:ascii="Times New Roman" w:hAnsi="Times New Roman" w:cs="Times New Roman"/>
-          <w:sz w:val="24"/>
-          <w:szCs w:val="24"/>
-        </w:rPr>
-        <w:t xml:space="preserve">There are </w:t>
-      </w:r>
-      <w:r>
-        <w:rPr>
-          <w:rFonts w:ascii="Times New Roman" w:hAnsi="Times New Roman" w:cs="Times New Roman"/>
-          <w:sz w:val="24"/>
-          <w:szCs w:val="24"/>
-        </w:rPr>
-        <w:t>4 websites that A2A required to develop</w:t>
-      </w:r>
-      <w:r>
-        <w:rPr>
-          <w:rFonts w:ascii="Times New Roman" w:hAnsi="Times New Roman" w:cs="Times New Roman"/>
-          <w:sz w:val="24"/>
-          <w:szCs w:val="24"/>
-        </w:rPr>
-        <w:t>:</w:t>
+        <w:t xml:space="preserve"> project for A2A company require new website to be developed. There are 4 websites that A2A required to develop:</w:t>
       </w:r>
     </w:p>
     <w:p>
@@ -4881,7 +4747,6 @@
           <w:lang w:val="en-US"/>
         </w:rPr>
       </w:pPr>
-      <w:proofErr w:type="spellStart"/>
       <w:r>
         <w:rPr>
           <w:rFonts w:ascii="Times New Roman" w:hAnsi="Times New Roman"/>
@@ -4889,17 +4754,7 @@
           <w:szCs w:val="24"/>
           <w:lang w:val="en-US"/>
         </w:rPr>
-        <w:t>vKirirom</w:t>
-      </w:r>
-      <w:proofErr w:type="spellEnd"/>
-      <w:r>
-        <w:rPr>
-          <w:rFonts w:ascii="Times New Roman" w:hAnsi="Times New Roman"/>
-          <w:sz w:val="24"/>
-          <w:szCs w:val="24"/>
-          <w:lang w:val="en-US"/>
-        </w:rPr>
-        <w:t xml:space="preserve"> Japanese</w:t>
+        <w:t>vKirirom Japanese</w:t>
       </w:r>
     </w:p>
     <w:p>
@@ -5226,25 +5081,7 @@
           <w:u w:val="single"/>
         </w:rPr>
         <w:lastRenderedPageBreak/>
-        <w:t xml:space="preserve">A2A </w:t>
-      </w:r>
-      <w:r>
-        <w:rPr>
-          <w:rFonts w:ascii="Times New Roman" w:hAnsi="Times New Roman"/>
-          <w:sz w:val="24"/>
-          <w:szCs w:val="24"/>
-          <w:u w:val="single"/>
-        </w:rPr>
-        <w:t>Singapore Headquarter</w:t>
-      </w:r>
-      <w:r>
-        <w:rPr>
-          <w:rFonts w:ascii="Times New Roman" w:hAnsi="Times New Roman"/>
-          <w:sz w:val="24"/>
-          <w:szCs w:val="24"/>
-          <w:u w:val="single"/>
-        </w:rPr>
-        <w:t xml:space="preserve"> website</w:t>
+        <w:t>A2A Singapore Headquarter website</w:t>
       </w:r>
     </w:p>
     <w:p>
@@ -5542,16 +5379,7 @@
           <w:szCs w:val="24"/>
           <w:u w:val="single"/>
         </w:rPr>
-        <w:t>Leadership</w:t>
-      </w:r>
-      <w:r>
-        <w:rPr>
-          <w:rFonts w:ascii="Times New Roman" w:hAnsi="Times New Roman"/>
-          <w:sz w:val="24"/>
-          <w:szCs w:val="24"/>
-          <w:u w:val="single"/>
-        </w:rPr>
-        <w:t xml:space="preserve"> website</w:t>
+        <w:t>Leadership website</w:t>
       </w:r>
     </w:p>
     <w:p>
@@ -5842,7 +5670,6 @@
           <w:u w:val="single"/>
         </w:rPr>
       </w:pPr>
-      <w:proofErr w:type="spellStart"/>
       <w:r>
         <w:rPr>
           <w:rFonts w:ascii="Times New Roman" w:hAnsi="Times New Roman"/>
@@ -5850,26 +5677,7 @@
           <w:szCs w:val="24"/>
           <w:u w:val="single"/>
         </w:rPr>
-        <w:t>vKirirom</w:t>
-      </w:r>
-      <w:proofErr w:type="spellEnd"/>
-      <w:r>
-        <w:rPr>
-          <w:rFonts w:ascii="Times New Roman" w:hAnsi="Times New Roman"/>
-          <w:sz w:val="24"/>
-          <w:szCs w:val="24"/>
-          <w:u w:val="single"/>
-        </w:rPr>
-        <w:t xml:space="preserve"> Japanese</w:t>
-      </w:r>
-      <w:r>
-        <w:rPr>
-          <w:rFonts w:ascii="Times New Roman" w:hAnsi="Times New Roman"/>
-          <w:sz w:val="24"/>
-          <w:szCs w:val="24"/>
-          <w:u w:val="single"/>
-        </w:rPr>
-        <w:t xml:space="preserve"> website</w:t>
+        <w:t>vKirirom Japanese website</w:t>
       </w:r>
     </w:p>
     <w:p>
@@ -6205,39 +6013,7 @@
           <w:sz w:val="24"/>
           <w:szCs w:val="24"/>
         </w:rPr>
-        <w:t xml:space="preserve"> project for A2A company require </w:t>
-      </w:r>
-      <w:r>
-        <w:rPr>
-          <w:rFonts w:ascii="Times New Roman" w:hAnsi="Times New Roman" w:cs="Times New Roman"/>
-          <w:sz w:val="24"/>
-          <w:szCs w:val="24"/>
-        </w:rPr>
-        <w:t>all</w:t>
-      </w:r>
-      <w:r>
-        <w:rPr>
-          <w:rFonts w:ascii="Times New Roman" w:hAnsi="Times New Roman" w:cs="Times New Roman"/>
-          <w:sz w:val="24"/>
-          <w:szCs w:val="24"/>
-        </w:rPr>
-        <w:t xml:space="preserve"> website</w:t>
-      </w:r>
-      <w:r>
-        <w:rPr>
-          <w:rFonts w:ascii="Times New Roman" w:hAnsi="Times New Roman" w:cs="Times New Roman"/>
-          <w:sz w:val="24"/>
-          <w:szCs w:val="24"/>
-        </w:rPr>
-        <w:t>s that they currently have and to-be-developed website to produce intelligent reports monthly</w:t>
-      </w:r>
-      <w:r>
-        <w:rPr>
-          <w:rFonts w:ascii="Times New Roman" w:hAnsi="Times New Roman" w:cs="Times New Roman"/>
-          <w:sz w:val="24"/>
-          <w:szCs w:val="24"/>
-        </w:rPr>
-        <w:t>.</w:t>
+        <w:t xml:space="preserve"> project for A2A company require all websites that they currently have and to-be-developed website to produce intelligent reports monthly.</w:t>
       </w:r>
     </w:p>
     <w:p>
@@ -6509,7 +6285,6 @@
                 <w:szCs w:val="24"/>
               </w:rPr>
             </w:pPr>
-            <w:proofErr w:type="spellStart"/>
             <w:r>
               <w:rPr>
                 <w:rFonts w:ascii="Times New Roman" w:hAnsi="Times New Roman" w:cs="Times New Roman"/>
@@ -6519,7 +6294,6 @@
               </w:rPr>
               <w:t>Vuthi</w:t>
             </w:r>
-            <w:proofErr w:type="spellEnd"/>
           </w:p>
         </w:tc>
         <w:tc>
@@ -6537,7 +6311,6 @@
                 <w:szCs w:val="24"/>
               </w:rPr>
             </w:pPr>
-            <w:proofErr w:type="spellStart"/>
             <w:r>
               <w:rPr>
                 <w:rFonts w:ascii="Times New Roman" w:hAnsi="Times New Roman" w:cs="Times New Roman"/>
@@ -6547,7 +6320,6 @@
               </w:rPr>
               <w:t>Ratana</w:t>
             </w:r>
-            <w:proofErr w:type="spellEnd"/>
           </w:p>
         </w:tc>
         <w:tc>
@@ -6565,7 +6337,6 @@
                 <w:szCs w:val="24"/>
               </w:rPr>
             </w:pPr>
-            <w:proofErr w:type="spellStart"/>
             <w:r>
               <w:rPr>
                 <w:rFonts w:ascii="Times New Roman" w:hAnsi="Times New Roman" w:cs="Times New Roman"/>
@@ -6573,29 +6344,8 @@
                 <w:sz w:val="24"/>
                 <w:szCs w:val="24"/>
               </w:rPr>
-              <w:t>Srey</w:t>
-            </w:r>
-            <w:proofErr w:type="spellEnd"/>
-            <w:r>
-              <w:rPr>
-                <w:rFonts w:ascii="Times New Roman" w:hAnsi="Times New Roman" w:cs="Times New Roman"/>
-                <w:bCs w:val="0"/>
-                <w:sz w:val="24"/>
-                <w:szCs w:val="24"/>
-              </w:rPr>
-              <w:t xml:space="preserve"> </w:t>
-            </w:r>
-            <w:proofErr w:type="spellStart"/>
-            <w:r>
-              <w:rPr>
-                <w:rFonts w:ascii="Times New Roman" w:hAnsi="Times New Roman" w:cs="Times New Roman"/>
-                <w:bCs w:val="0"/>
-                <w:sz w:val="24"/>
-                <w:szCs w:val="24"/>
-              </w:rPr>
-              <w:t>Pich</w:t>
-            </w:r>
-            <w:proofErr w:type="spellEnd"/>
+              <w:t>Srey Pich</w:t>
+            </w:r>
           </w:p>
         </w:tc>
         <w:tc>
@@ -6639,7 +6389,6 @@
                 <w:szCs w:val="24"/>
               </w:rPr>
             </w:pPr>
-            <w:proofErr w:type="spellStart"/>
             <w:r>
               <w:rPr>
                 <w:rFonts w:ascii="Times New Roman" w:hAnsi="Times New Roman" w:cs="Times New Roman"/>
@@ -6649,7 +6398,6 @@
               </w:rPr>
               <w:t>Phallin</w:t>
             </w:r>
-            <w:proofErr w:type="spellEnd"/>
           </w:p>
         </w:tc>
         <w:tc>
@@ -6667,7 +6415,6 @@
                 <w:szCs w:val="24"/>
               </w:rPr>
             </w:pPr>
-            <w:proofErr w:type="spellStart"/>
             <w:r>
               <w:rPr>
                 <w:rFonts w:ascii="Times New Roman" w:hAnsi="Times New Roman" w:cs="Times New Roman"/>
@@ -6677,7 +6424,6 @@
               </w:rPr>
               <w:t>Borran</w:t>
             </w:r>
-            <w:proofErr w:type="spellEnd"/>
           </w:p>
         </w:tc>
       </w:tr>
@@ -6886,7 +6632,6 @@
                 <w:b w:val="0"/>
               </w:rPr>
             </w:pPr>
-            <w:proofErr w:type="spellStart"/>
             <w:r>
               <w:rPr>
                 <w:rFonts w:ascii="Times New Roman" w:hAnsi="Times New Roman" w:cs="Times New Roman"/>
@@ -6894,7 +6639,6 @@
               </w:rPr>
               <w:t>Kit.vkirirom</w:t>
             </w:r>
-            <w:proofErr w:type="spellEnd"/>
           </w:p>
         </w:tc>
         <w:tc>
@@ -7014,7 +6758,6 @@
                 <w:b w:val="0"/>
               </w:rPr>
             </w:pPr>
-            <w:proofErr w:type="spellStart"/>
             <w:r>
               <w:rPr>
                 <w:rFonts w:ascii="Times New Roman" w:hAnsi="Times New Roman" w:cs="Times New Roman"/>
@@ -7022,7 +6765,6 @@
               </w:rPr>
               <w:t>Property.vkirirom</w:t>
             </w:r>
-            <w:proofErr w:type="spellEnd"/>
           </w:p>
         </w:tc>
         <w:tc>
@@ -7145,21 +6887,12 @@
                 <w:b w:val="0"/>
               </w:rPr>
             </w:pPr>
-            <w:proofErr w:type="spellStart"/>
             <w:r>
               <w:rPr>
                 <w:rFonts w:ascii="Times New Roman" w:hAnsi="Times New Roman" w:cs="Times New Roman"/>
                 <w:b w:val="0"/>
               </w:rPr>
-              <w:t>Vkiriom</w:t>
-            </w:r>
-            <w:proofErr w:type="spellEnd"/>
-            <w:r>
-              <w:rPr>
-                <w:rFonts w:ascii="Times New Roman" w:hAnsi="Times New Roman" w:cs="Times New Roman"/>
-                <w:b w:val="0"/>
-              </w:rPr>
-              <w:t xml:space="preserve"> (English)</w:t>
+              <w:t>Vkiriom (English)</w:t>
             </w:r>
           </w:p>
         </w:tc>
@@ -7280,7 +7013,6 @@
                 <w:b w:val="0"/>
               </w:rPr>
             </w:pPr>
-            <w:proofErr w:type="spellStart"/>
             <w:r>
               <w:rPr>
                 <w:rFonts w:ascii="Times New Roman" w:hAnsi="Times New Roman" w:cs="Times New Roman"/>
@@ -7288,7 +7020,6 @@
               </w:rPr>
               <w:t>vKirirom.live</w:t>
             </w:r>
-            <w:proofErr w:type="spellEnd"/>
           </w:p>
         </w:tc>
         <w:tc>
@@ -7980,37 +7711,12 @@
                 <w:b w:val="0"/>
               </w:rPr>
             </w:pPr>
-            <w:proofErr w:type="spellStart"/>
             <w:r>
               <w:rPr>
                 <w:rFonts w:ascii="Times New Roman" w:hAnsi="Times New Roman" w:cs="Times New Roman"/>
                 <w:b w:val="0"/>
               </w:rPr>
-              <w:t>vKirirom</w:t>
-            </w:r>
-            <w:proofErr w:type="spellEnd"/>
-            <w:r>
-              <w:rPr>
-                <w:rFonts w:ascii="Times New Roman" w:hAnsi="Times New Roman" w:cs="Times New Roman"/>
-                <w:b w:val="0"/>
-              </w:rPr>
-              <w:t xml:space="preserve"> (</w:t>
-            </w:r>
-            <w:proofErr w:type="spellStart"/>
-            <w:r>
-              <w:rPr>
-                <w:rFonts w:ascii="Times New Roman" w:hAnsi="Times New Roman" w:cs="Times New Roman"/>
-                <w:b w:val="0"/>
-              </w:rPr>
-              <w:t>japanese</w:t>
-            </w:r>
-            <w:proofErr w:type="spellEnd"/>
-            <w:r>
-              <w:rPr>
-                <w:rFonts w:ascii="Times New Roman" w:hAnsi="Times New Roman" w:cs="Times New Roman"/>
-                <w:b w:val="0"/>
-              </w:rPr>
-              <w:t>)</w:t>
+              <w:t>vKirirom (japanese)</w:t>
             </w:r>
           </w:p>
         </w:tc>
@@ -8185,23 +7891,7 @@
           <w:sz w:val="24"/>
           <w:szCs w:val="24"/>
         </w:rPr>
-        <w:t xml:space="preserve">In this part, the document will list down the list of the </w:t>
-      </w:r>
-      <w:r>
-        <w:rPr>
-          <w:rFonts w:ascii="Times New Roman" w:hAnsi="Times New Roman" w:cs="Times New Roman"/>
-          <w:sz w:val="24"/>
-          <w:szCs w:val="24"/>
-        </w:rPr>
-        <w:t>estimate time for each work</w:t>
-      </w:r>
-      <w:r>
-        <w:rPr>
-          <w:rFonts w:ascii="Times New Roman" w:hAnsi="Times New Roman" w:cs="Times New Roman"/>
-          <w:sz w:val="24"/>
-          <w:szCs w:val="24"/>
-        </w:rPr>
-        <w:t>.</w:t>
+        <w:t>In this part, the document will list down the list of the estimate time for each work.</w:t>
       </w:r>
     </w:p>
     <w:p>
@@ -8391,16 +8081,7 @@
                 <w:sz w:val="24"/>
                 <w:szCs w:val="24"/>
               </w:rPr>
-              <w:t>Managing Web</w:t>
-            </w:r>
-            <w:r>
-              <w:rPr>
-                <w:rFonts w:ascii="Times New Roman" w:hAnsi="Times New Roman" w:cs="Times New Roman"/>
-                <w:bCs w:val="0"/>
-                <w:sz w:val="24"/>
-                <w:szCs w:val="24"/>
-              </w:rPr>
-              <w:t xml:space="preserve"> &amp; Google Analytic</w:t>
+              <w:t>Managing Web &amp; Google Analytic</w:t>
             </w:r>
           </w:p>
         </w:tc>
@@ -8480,7 +8161,6 @@
                 <w:b w:val="0"/>
               </w:rPr>
             </w:pPr>
-            <w:proofErr w:type="spellStart"/>
             <w:r>
               <w:rPr>
                 <w:rFonts w:ascii="Times New Roman" w:hAnsi="Times New Roman" w:cs="Times New Roman"/>
@@ -8488,7 +8168,6 @@
               </w:rPr>
               <w:t>Kit.vkirirom</w:t>
             </w:r>
-            <w:proofErr w:type="spellEnd"/>
           </w:p>
         </w:tc>
         <w:tc>
@@ -8523,7 +8202,6 @@
                 <w:b w:val="0"/>
               </w:rPr>
             </w:pPr>
-            <w:proofErr w:type="spellStart"/>
             <w:r>
               <w:rPr>
                 <w:rFonts w:ascii="Times New Roman" w:hAnsi="Times New Roman" w:cs="Times New Roman"/>
@@ -8531,7 +8209,6 @@
               </w:rPr>
               <w:t>Property.vkirirom</w:t>
             </w:r>
-            <w:proofErr w:type="spellEnd"/>
           </w:p>
         </w:tc>
         <w:tc>
@@ -8569,21 +8246,12 @@
                 <w:b w:val="0"/>
               </w:rPr>
             </w:pPr>
-            <w:proofErr w:type="spellStart"/>
             <w:r>
               <w:rPr>
                 <w:rFonts w:ascii="Times New Roman" w:hAnsi="Times New Roman" w:cs="Times New Roman"/>
                 <w:b w:val="0"/>
               </w:rPr>
-              <w:t>Vkiriom</w:t>
-            </w:r>
-            <w:proofErr w:type="spellEnd"/>
-            <w:r>
-              <w:rPr>
-                <w:rFonts w:ascii="Times New Roman" w:hAnsi="Times New Roman" w:cs="Times New Roman"/>
-                <w:b w:val="0"/>
-              </w:rPr>
-              <w:t xml:space="preserve"> (English)</w:t>
+              <w:t>Vkiriom (English)</w:t>
             </w:r>
           </w:p>
         </w:tc>
@@ -8619,7 +8287,6 @@
                 <w:b w:val="0"/>
               </w:rPr>
             </w:pPr>
-            <w:proofErr w:type="spellStart"/>
             <w:r>
               <w:rPr>
                 <w:rFonts w:ascii="Times New Roman" w:hAnsi="Times New Roman" w:cs="Times New Roman"/>
@@ -8627,7 +8294,6 @@
               </w:rPr>
               <w:t>vKirirom.live</w:t>
             </w:r>
-            <w:proofErr w:type="spellEnd"/>
           </w:p>
         </w:tc>
         <w:tc>
@@ -8719,16 +8385,7 @@
                 <w:sz w:val="24"/>
                 <w:szCs w:val="24"/>
               </w:rPr>
-              <w:t>Website Development</w:t>
-            </w:r>
-            <w:r>
-              <w:rPr>
-                <w:rFonts w:ascii="Times New Roman" w:hAnsi="Times New Roman" w:cs="Times New Roman"/>
-                <w:bCs w:val="0"/>
-                <w:sz w:val="24"/>
-                <w:szCs w:val="24"/>
-              </w:rPr>
-              <w:t xml:space="preserve"> &amp; Google Analytic</w:t>
+              <w:t>Website Development &amp; Google Analytic</w:t>
             </w:r>
           </w:p>
         </w:tc>
@@ -8894,37 +8551,12 @@
                 <w:b w:val="0"/>
               </w:rPr>
             </w:pPr>
-            <w:proofErr w:type="spellStart"/>
             <w:r>
               <w:rPr>
                 <w:rFonts w:ascii="Times New Roman" w:hAnsi="Times New Roman" w:cs="Times New Roman"/>
                 <w:b w:val="0"/>
               </w:rPr>
-              <w:t>vKirirom</w:t>
-            </w:r>
-            <w:proofErr w:type="spellEnd"/>
-            <w:r>
-              <w:rPr>
-                <w:rFonts w:ascii="Times New Roman" w:hAnsi="Times New Roman" w:cs="Times New Roman"/>
-                <w:b w:val="0"/>
-              </w:rPr>
-              <w:t xml:space="preserve"> (</w:t>
-            </w:r>
-            <w:proofErr w:type="spellStart"/>
-            <w:r>
-              <w:rPr>
-                <w:rFonts w:ascii="Times New Roman" w:hAnsi="Times New Roman" w:cs="Times New Roman"/>
-                <w:b w:val="0"/>
-              </w:rPr>
-              <w:t>japanese</w:t>
-            </w:r>
-            <w:proofErr w:type="spellEnd"/>
-            <w:r>
-              <w:rPr>
-                <w:rFonts w:ascii="Times New Roman" w:hAnsi="Times New Roman" w:cs="Times New Roman"/>
-                <w:b w:val="0"/>
-              </w:rPr>
-              <w:t>)</w:t>
+              <w:t>vKirirom (japanese)</w:t>
             </w:r>
           </w:p>
         </w:tc>
@@ -9971,8 +9603,8 @@
     <w:p/>
     <w:p/>
     <w:sectPr>
-      <w:footerReference w:type="default" r:id="rId7"/>
-      <w:footerReference w:type="first" r:id="rId8"/>
+      <w:footerReference w:type="default" r:id="rId9"/>
+      <w:footerReference w:type="first" r:id="rId10"/>
       <w:pgSz w:w="11909" w:h="16834" w:code="9"/>
       <w:pgMar w:top="1170" w:right="1134" w:bottom="1134" w:left="1134" w:header="737" w:footer="737" w:gutter="0"/>
       <w:pgNumType w:start="0"/>
@@ -9984,8 +9616,27 @@
 </w:document>
 </file>
 
+<file path=word/endnotes.xml><?xml version="1.0" encoding="utf-8"?>
+<w:endnotes xmlns:wpc="http://schemas.microsoft.com/office/word/2010/wordprocessingCanvas" xmlns:cx="http://schemas.microsoft.com/office/drawing/2014/chartex" xmlns:mc="http://schemas.openxmlformats.org/markup-compatibility/2006" xmlns:o="urn:schemas-microsoft-com:office:office" xmlns:r="http://schemas.openxmlformats.org/officeDocument/2006/relationships" xmlns:m="http://schemas.openxmlformats.org/officeDocument/2006/math" xmlns:v="urn:schemas-microsoft-com:vml" xmlns:wp14="http://schemas.microsoft.com/office/word/2010/wordprocessingDrawing" xmlns:wp="http://schemas.openxmlformats.org/drawingml/2006/wordprocessingDrawing" xmlns:w10="urn:schemas-microsoft-com:office:word" xmlns:w="http://schemas.openxmlformats.org/wordprocessingml/2006/main" xmlns:w14="http://schemas.microsoft.com/office/word/2010/wordml" xmlns:w15="http://schemas.microsoft.com/office/word/2012/wordml" xmlns:w16se="http://schemas.microsoft.com/office/word/2015/wordml/symex" xmlns:wpg="http://schemas.microsoft.com/office/word/2010/wordprocessingGroup" xmlns:wpi="http://schemas.microsoft.com/office/word/2010/wordprocessingInk" xmlns:wne="http://schemas.microsoft.com/office/word/2006/wordml" xmlns:wps="http://schemas.microsoft.com/office/word/2010/wordprocessingShape" mc:Ignorable="w14 w15 w16se wp14">
+  <w:endnote w:type="separator" w:id="-1">
+    <w:p>
+      <w:r>
+        <w:separator/>
+      </w:r>
+    </w:p>
+  </w:endnote>
+  <w:endnote w:type="continuationSeparator" w:id="0">
+    <w:p>
+      <w:r>
+        <w:continuationSeparator/>
+      </w:r>
+    </w:p>
+  </w:endnote>
+</w:endnotes>
+</file>
+
 <file path=word/footer1.xml><?xml version="1.0" encoding="utf-8"?>
-<w:ftr xmlns:wpc="http://schemas.microsoft.com/office/word/2010/wordprocessingCanvas" xmlns:cx="http://schemas.microsoft.com/office/drawing/2014/chartex" xmlns:cx1="http://schemas.microsoft.com/office/drawing/2015/9/8/chartex" xmlns:cx2="http://schemas.microsoft.com/office/drawing/2015/10/21/chartex" xmlns:mc="http://schemas.openxmlformats.org/markup-compatibility/2006" xmlns:o="urn:schemas-microsoft-com:office:office" xmlns:r="http://schemas.openxmlformats.org/officeDocument/2006/relationships" xmlns:m="http://schemas.openxmlformats.org/officeDocument/2006/math" xmlns:v="urn:schemas-microsoft-com:vml" xmlns:wp14="http://schemas.microsoft.com/office/word/2010/wordprocessingDrawing" xmlns:wp="http://schemas.openxmlformats.org/drawingml/2006/wordprocessingDrawing" xmlns:w10="urn:schemas-microsoft-com:office:word" xmlns:w="http://schemas.openxmlformats.org/wordprocessingml/2006/main" xmlns:w14="http://schemas.microsoft.com/office/word/2010/wordml" xmlns:w15="http://schemas.microsoft.com/office/word/2012/wordml" xmlns:w16se="http://schemas.microsoft.com/office/word/2015/wordml/symex" xmlns:wpg="http://schemas.microsoft.com/office/word/2010/wordprocessingGroup" xmlns:wpi="http://schemas.microsoft.com/office/word/2010/wordprocessingInk" xmlns:wne="http://schemas.microsoft.com/office/word/2006/wordml" xmlns:wps="http://schemas.microsoft.com/office/word/2010/wordprocessingShape" mc:Ignorable="w14 w15 w16se wp14">
+<w:ftr xmlns:wpc="http://schemas.microsoft.com/office/word/2010/wordprocessingCanvas" xmlns:cx="http://schemas.microsoft.com/office/drawing/2014/chartex" xmlns:mc="http://schemas.openxmlformats.org/markup-compatibility/2006" xmlns:o="urn:schemas-microsoft-com:office:office" xmlns:r="http://schemas.openxmlformats.org/officeDocument/2006/relationships" xmlns:m="http://schemas.openxmlformats.org/officeDocument/2006/math" xmlns:v="urn:schemas-microsoft-com:vml" xmlns:wp14="http://schemas.microsoft.com/office/word/2010/wordprocessingDrawing" xmlns:wp="http://schemas.openxmlformats.org/drawingml/2006/wordprocessingDrawing" xmlns:w10="urn:schemas-microsoft-com:office:word" xmlns:w="http://schemas.openxmlformats.org/wordprocessingml/2006/main" xmlns:w14="http://schemas.microsoft.com/office/word/2010/wordml" xmlns:w15="http://schemas.microsoft.com/office/word/2012/wordml" xmlns:w16se="http://schemas.microsoft.com/office/word/2015/wordml/symex" xmlns:wpg="http://schemas.microsoft.com/office/word/2010/wordprocessingGroup" xmlns:wpi="http://schemas.microsoft.com/office/word/2010/wordprocessingInk" xmlns:wne="http://schemas.microsoft.com/office/word/2006/wordml" xmlns:wps="http://schemas.microsoft.com/office/word/2010/wordprocessingShape" mc:Ignorable="w14 w15 w16se wp14">
   <w:sdt>
     <w:sdtPr>
       <w:id w:val="-672719333"/>
@@ -10017,7 +9668,7 @@
           <w:rPr>
             <w:noProof/>
           </w:rPr>
-          <w:t>1</w:t>
+          <w:t>7</w:t>
         </w:r>
         <w:r>
           <w:rPr>
@@ -10037,7 +9688,7 @@
 </file>
 
 <file path=word/footer2.xml><?xml version="1.0" encoding="utf-8"?>
-<w:ftr xmlns:wpc="http://schemas.microsoft.com/office/word/2010/wordprocessingCanvas" xmlns:cx="http://schemas.microsoft.com/office/drawing/2014/chartex" xmlns:cx1="http://schemas.microsoft.com/office/drawing/2015/9/8/chartex" xmlns:cx2="http://schemas.microsoft.com/office/drawing/2015/10/21/chartex" xmlns:mc="http://schemas.openxmlformats.org/markup-compatibility/2006" xmlns:o="urn:schemas-microsoft-com:office:office" xmlns:r="http://schemas.openxmlformats.org/officeDocument/2006/relationships" xmlns:m="http://schemas.openxmlformats.org/officeDocument/2006/math" xmlns:v="urn:schemas-microsoft-com:vml" xmlns:wp14="http://schemas.microsoft.com/office/word/2010/wordprocessingDrawing" xmlns:wp="http://schemas.openxmlformats.org/drawingml/2006/wordprocessingDrawing" xmlns:w10="urn:schemas-microsoft-com:office:word" xmlns:w="http://schemas.openxmlformats.org/wordprocessingml/2006/main" xmlns:w14="http://schemas.microsoft.com/office/word/2010/wordml" xmlns:w15="http://schemas.microsoft.com/office/word/2012/wordml" xmlns:w16se="http://schemas.microsoft.com/office/word/2015/wordml/symex" xmlns:wpg="http://schemas.microsoft.com/office/word/2010/wordprocessingGroup" xmlns:wpi="http://schemas.microsoft.com/office/word/2010/wordprocessingInk" xmlns:wne="http://schemas.microsoft.com/office/word/2006/wordml" xmlns:wps="http://schemas.microsoft.com/office/word/2010/wordprocessingShape" mc:Ignorable="w14 w15 w16se wp14">
+<w:ftr xmlns:wpc="http://schemas.microsoft.com/office/word/2010/wordprocessingCanvas" xmlns:cx="http://schemas.microsoft.com/office/drawing/2014/chartex" xmlns:mc="http://schemas.openxmlformats.org/markup-compatibility/2006" xmlns:o="urn:schemas-microsoft-com:office:office" xmlns:r="http://schemas.openxmlformats.org/officeDocument/2006/relationships" xmlns:m="http://schemas.openxmlformats.org/officeDocument/2006/math" xmlns:v="urn:schemas-microsoft-com:vml" xmlns:wp14="http://schemas.microsoft.com/office/word/2010/wordprocessingDrawing" xmlns:wp="http://schemas.openxmlformats.org/drawingml/2006/wordprocessingDrawing" xmlns:w10="urn:schemas-microsoft-com:office:word" xmlns:w="http://schemas.openxmlformats.org/wordprocessingml/2006/main" xmlns:w14="http://schemas.microsoft.com/office/word/2010/wordml" xmlns:w15="http://schemas.microsoft.com/office/word/2012/wordml" xmlns:w16se="http://schemas.microsoft.com/office/word/2015/wordml/symex" xmlns:wpg="http://schemas.microsoft.com/office/word/2010/wordprocessingGroup" xmlns:wpi="http://schemas.microsoft.com/office/word/2010/wordprocessingInk" xmlns:wne="http://schemas.microsoft.com/office/word/2006/wordml" xmlns:wps="http://schemas.microsoft.com/office/word/2010/wordprocessingShape" mc:Ignorable="w14 w15 w16se wp14">
   <w:p>
     <w:pPr>
       <w:pStyle w:val="Footer"/>
@@ -10051,8 +9702,27 @@
 </w:ftr>
 </file>
 
+<file path=word/footnotes.xml><?xml version="1.0" encoding="utf-8"?>
+<w:footnotes xmlns:wpc="http://schemas.microsoft.com/office/word/2010/wordprocessingCanvas" xmlns:cx="http://schemas.microsoft.com/office/drawing/2014/chartex" xmlns:mc="http://schemas.openxmlformats.org/markup-compatibility/2006" xmlns:o="urn:schemas-microsoft-com:office:office" xmlns:r="http://schemas.openxmlformats.org/officeDocument/2006/relationships" xmlns:m="http://schemas.openxmlformats.org/officeDocument/2006/math" xmlns:v="urn:schemas-microsoft-com:vml" xmlns:wp14="http://schemas.microsoft.com/office/word/2010/wordprocessingDrawing" xmlns:wp="http://schemas.openxmlformats.org/drawingml/2006/wordprocessingDrawing" xmlns:w10="urn:schemas-microsoft-com:office:word" xmlns:w="http://schemas.openxmlformats.org/wordprocessingml/2006/main" xmlns:w14="http://schemas.microsoft.com/office/word/2010/wordml" xmlns:w15="http://schemas.microsoft.com/office/word/2012/wordml" xmlns:w16se="http://schemas.microsoft.com/office/word/2015/wordml/symex" xmlns:wpg="http://schemas.microsoft.com/office/word/2010/wordprocessingGroup" xmlns:wpi="http://schemas.microsoft.com/office/word/2010/wordprocessingInk" xmlns:wne="http://schemas.microsoft.com/office/word/2006/wordml" xmlns:wps="http://schemas.microsoft.com/office/word/2010/wordprocessingShape" mc:Ignorable="w14 w15 w16se wp14">
+  <w:footnote w:type="separator" w:id="-1">
+    <w:p>
+      <w:r>
+        <w:separator/>
+      </w:r>
+    </w:p>
+  </w:footnote>
+  <w:footnote w:type="continuationSeparator" w:id="0">
+    <w:p>
+      <w:r>
+        <w:continuationSeparator/>
+      </w:r>
+    </w:p>
+  </w:footnote>
+</w:footnotes>
+</file>
+
 <file path=word/numbering.xml><?xml version="1.0" encoding="utf-8"?>
-<w:numbering xmlns:wpc="http://schemas.microsoft.com/office/word/2010/wordprocessingCanvas" xmlns:cx="http://schemas.microsoft.com/office/drawing/2014/chartex" xmlns:cx1="http://schemas.microsoft.com/office/drawing/2015/9/8/chartex" xmlns:cx2="http://schemas.microsoft.com/office/drawing/2015/10/21/chartex" xmlns:mc="http://schemas.openxmlformats.org/markup-compatibility/2006" xmlns:o="urn:schemas-microsoft-com:office:office" xmlns:r="http://schemas.openxmlformats.org/officeDocument/2006/relationships" xmlns:m="http://schemas.openxmlformats.org/officeDocument/2006/math" xmlns:v="urn:schemas-microsoft-com:vml" xmlns:wp14="http://schemas.microsoft.com/office/word/2010/wordprocessingDrawing" xmlns:wp="http://schemas.openxmlformats.org/drawingml/2006/wordprocessingDrawing" xmlns:w10="urn:schemas-microsoft-com:office:word" xmlns:w="http://schemas.openxmlformats.org/wordprocessingml/2006/main" xmlns:w14="http://schemas.microsoft.com/office/word/2010/wordml" xmlns:w15="http://schemas.microsoft.com/office/word/2012/wordml" xmlns:w16se="http://schemas.microsoft.com/office/word/2015/wordml/symex" xmlns:wpg="http://schemas.microsoft.com/office/word/2010/wordprocessingGroup" xmlns:wpi="http://schemas.microsoft.com/office/word/2010/wordprocessingInk" xmlns:wne="http://schemas.microsoft.com/office/word/2006/wordml" xmlns:wps="http://schemas.microsoft.com/office/word/2010/wordprocessingShape" mc:Ignorable="w14 w15 w16se wp14">
+<w:numbering xmlns:wpc="http://schemas.microsoft.com/office/word/2010/wordprocessingCanvas" xmlns:cx="http://schemas.microsoft.com/office/drawing/2014/chartex" xmlns:mc="http://schemas.openxmlformats.org/markup-compatibility/2006" xmlns:o="urn:schemas-microsoft-com:office:office" xmlns:r="http://schemas.openxmlformats.org/officeDocument/2006/relationships" xmlns:m="http://schemas.openxmlformats.org/officeDocument/2006/math" xmlns:v="urn:schemas-microsoft-com:vml" xmlns:wp14="http://schemas.microsoft.com/office/word/2010/wordprocessingDrawing" xmlns:wp="http://schemas.openxmlformats.org/drawingml/2006/wordprocessingDrawing" xmlns:w10="urn:schemas-microsoft-com:office:word" xmlns:w="http://schemas.openxmlformats.org/wordprocessingml/2006/main" xmlns:w14="http://schemas.microsoft.com/office/word/2010/wordml" xmlns:w15="http://schemas.microsoft.com/office/word/2012/wordml" xmlns:w16se="http://schemas.microsoft.com/office/word/2015/wordml/symex" xmlns:wpg="http://schemas.microsoft.com/office/word/2010/wordprocessingGroup" xmlns:wpi="http://schemas.microsoft.com/office/word/2010/wordprocessingInk" xmlns:wne="http://schemas.microsoft.com/office/word/2006/wordml" xmlns:wps="http://schemas.microsoft.com/office/word/2010/wordprocessingShape" mc:Ignorable="w14 w15 w16se wp14">
   <w:abstractNum w:abstractNumId="0" w15:restartNumberingAfterBreak="0">
     <w:nsid w:val="0B450FD5"/>
     <w:multiLevelType w:val="hybridMultilevel"/>
@@ -12475,7 +12145,7 @@
       </w:pPr>
     </w:pPrDefault>
   </w:docDefaults>
-  <w:latentStyles w:defLockedState="0" w:defUIPriority="99" w:defSemiHidden="0" w:defUnhideWhenUsed="0" w:defQFormat="0" w:count="372">
+  <w:latentStyles w:defLockedState="0" w:defUIPriority="99" w:defSemiHidden="0" w:defUnhideWhenUsed="0" w:defQFormat="0" w:count="371">
     <w:lsdException w:name="Normal" w:uiPriority="0" w:qFormat="1"/>
     <w:lsdException w:name="heading 1" w:uiPriority="0" w:qFormat="1"/>
     <w:lsdException w:name="heading 2" w:semiHidden="1" w:uiPriority="9" w:unhideWhenUsed="1" w:qFormat="1"/>
@@ -12581,6 +12251,7 @@
     <w:lsdException w:name="HTML Sample" w:semiHidden="1" w:unhideWhenUsed="1"/>
     <w:lsdException w:name="HTML Typewriter" w:semiHidden="1" w:unhideWhenUsed="1"/>
     <w:lsdException w:name="HTML Variable" w:semiHidden="1" w:unhideWhenUsed="1"/>
+    <w:lsdException w:name="Normal Table" w:semiHidden="1" w:unhideWhenUsed="1"/>
     <w:lsdException w:name="annotation subject" w:semiHidden="1" w:unhideWhenUsed="1"/>
     <w:lsdException w:name="No List" w:semiHidden="1" w:unhideWhenUsed="1"/>
     <w:lsdException w:name="Outline List 1" w:semiHidden="1" w:unhideWhenUsed="1"/>
@@ -12627,8 +12298,10 @@
     <w:lsdException w:name="Table Subtle 2" w:semiHidden="1" w:unhideWhenUsed="1"/>
     <w:lsdException w:name="Table Web 1" w:semiHidden="1" w:unhideWhenUsed="1"/>
     <w:lsdException w:name="Table Web 2" w:semiHidden="1" w:unhideWhenUsed="1"/>
+    <w:lsdException w:name="Table Web 3" w:semiHidden="1" w:unhideWhenUsed="1"/>
     <w:lsdException w:name="Balloon Text" w:semiHidden="1" w:unhideWhenUsed="1"/>
     <w:lsdException w:name="Table Grid" w:uiPriority="39"/>
+    <w:lsdException w:name="Table Theme" w:semiHidden="1" w:unhideWhenUsed="1"/>
     <w:lsdException w:name="Placeholder Text" w:semiHidden="1"/>
     <w:lsdException w:name="No Spacing" w:uiPriority="1" w:qFormat="1"/>
     <w:lsdException w:name="Light Shading" w:uiPriority="60"/>
@@ -12844,7 +12517,6 @@
     <w:lsdException w:name="List Table 5 Dark Accent 6" w:uiPriority="50"/>
     <w:lsdException w:name="List Table 6 Colorful Accent 6" w:uiPriority="51"/>
     <w:lsdException w:name="List Table 7 Colorful Accent 6" w:uiPriority="52"/>
-    <w:lsdException w:name="Mention" w:semiHidden="1" w:unhideWhenUsed="1"/>
   </w:latentStyles>
   <w:style w:type="paragraph" w:default="1" w:styleId="Normal">
     <w:name w:val="Normal"/>

</xml_diff>